<commit_message>
feat: add site content v2
</commit_message>
<xml_diff>
--- a/public/docs/guide_en.docx
+++ b/public/docs/guide_en.docx
@@ -41,8 +41,6 @@
         </w:rPr>
         <w:t>Configuration Steps</w:t>
       </w:r>
-      <w:bookmarkStart w:id="0" w:name="_GoBack"/>
-      <w:bookmarkEnd w:id="0"/>
     </w:p>
     <w:p>
       <w:pPr>
@@ -388,7 +386,7 @@
           <w:rFonts w:hint="eastAsia"/>
           <w:lang w:val="en-US" w:eastAsia="zh-CN"/>
         </w:rPr>
-        <w:instrText xml:space="preserve"> HYPERLINK "https://www.bilibili.com/video/BV1GFKBzbE7w?vd_source=e6f596d697180964811dd541f1b5fcc0&amp;spm_id_from=333.788.videopod.sections" </w:instrText>
+        <w:instrText xml:space="preserve"> HYPERLINK "https://www.bilibili.com/video/BV1LhKfzZEsY?vd_source=e6f596d697180964811dd541f1b5fcc0&amp;spm_id_from=333.788.videopod.sections" </w:instrText>
       </w:r>
       <w:r>
         <w:rPr>
@@ -403,7 +401,7 @@
           <w:rFonts w:hint="eastAsia"/>
           <w:lang w:val="en-US" w:eastAsia="zh-CN"/>
         </w:rPr>
-        <w:t>https://www.bilibili.com/video/BV1GFKBzbE7w?vd_source=e6f596d697180964811dd541f1b5fcc0&amp;spm_id_from=333.788.videopod.sections</w:t>
+        <w:t>https://www.bilibili.com/video/BV1LhKfzZEsY?vd_source=e6f596d697180964811dd541f1b5fcc0&amp;spm_id_from=333.788.videopod.sections</w:t>
       </w:r>
       <w:r>
         <w:rPr>
@@ -412,20 +410,8 @@
         </w:rPr>
         <w:fldChar w:fldCharType="end"/>
       </w:r>
-    </w:p>
-    <w:p>
-      <w:pPr>
-        <w:numPr>
-          <w:ilvl w:val="0"/>
-          <w:numId w:val="0"/>
-        </w:numPr>
-        <w:ind w:leftChars="0"/>
-        <w:jc w:val="left"/>
-        <w:rPr>
-          <w:rFonts w:hint="eastAsia"/>
-          <w:lang w:val="en-US" w:eastAsia="zh-CN"/>
-        </w:rPr>
-      </w:pPr>
+      <w:bookmarkStart w:id="0" w:name="_GoBack"/>
+      <w:bookmarkEnd w:id="0"/>
     </w:p>
     <w:p>
       <w:pPr>

</xml_diff>

<commit_message>
update: renames project from Shenma to Costrict
</commit_message>
<xml_diff>
--- a/public/docs/guide_en.docx
+++ b/public/docs/guide_en.docx
@@ -14,6 +14,17 @@
           <w:szCs w:val="28"/>
         </w:rPr>
       </w:pPr>
+      <w:r>
+        <w:rPr>
+          <w:rFonts w:hint="eastAsia" w:ascii="Arial Bold" w:hAnsi="Arial Bold" w:cs="Arial Bold"/>
+          <w:b/>
+          <w:bCs/>
+          <w:sz w:val="28"/>
+          <w:szCs w:val="28"/>
+          <w:lang w:val="en-US" w:eastAsia="zh-CN"/>
+        </w:rPr>
+        <w:t>Costrict</w:t>
+      </w:r>
       <w:r>
         <w:rPr>
           <w:rFonts w:hint="default" w:ascii="Arial Bold" w:hAnsi="Arial Bold" w:eastAsia="宋体" w:cs="Arial Bold"/>
@@ -22,7 +33,7 @@
           <w:sz w:val="28"/>
           <w:szCs w:val="28"/>
         </w:rPr>
-        <w:t>Shenma &amp; Gemini CLI User Guide</w:t>
+        <w:t xml:space="preserve"> &amp; Gemini CLI User Guide</w:t>
       </w:r>
     </w:p>
     <w:p>
@@ -410,86 +421,86 @@
         </w:rPr>
         <w:fldChar w:fldCharType="end"/>
       </w:r>
+    </w:p>
+    <w:p>
+      <w:pPr>
+        <w:numPr>
+          <w:ilvl w:val="0"/>
+          <w:numId w:val="0"/>
+        </w:numPr>
+        <w:ind w:leftChars="0"/>
+        <w:jc w:val="left"/>
+        <w:rPr>
+          <w:rFonts w:hint="eastAsia"/>
+          <w:lang w:val="en-US" w:eastAsia="zh-CN"/>
+        </w:rPr>
+      </w:pPr>
+    </w:p>
+    <w:p>
+      <w:pPr>
+        <w:widowControl w:val="0"/>
+        <w:numPr>
+          <w:ilvl w:val="0"/>
+          <w:numId w:val="1"/>
+        </w:numPr>
+        <w:ind w:left="0" w:leftChars="0" w:firstLine="0" w:firstLineChars="0"/>
+        <w:jc w:val="left"/>
+        <w:rPr>
+          <w:rFonts w:hint="eastAsia"/>
+          <w:b/>
+          <w:bCs/>
+          <w:sz w:val="21"/>
+          <w:szCs w:val="21"/>
+          <w:lang w:val="en-US" w:eastAsia="zh-CN"/>
+        </w:rPr>
+      </w:pPr>
+      <w:r>
+        <w:rPr>
+          <w:rFonts w:hint="eastAsia"/>
+          <w:b/>
+          <w:bCs/>
+          <w:sz w:val="21"/>
+          <w:szCs w:val="21"/>
+          <w:lang w:val="en-US" w:eastAsia="zh-CN"/>
+        </w:rPr>
+        <w:t>How to use the Gemini CLI with the Costrict</w:t>
+      </w:r>
       <w:bookmarkStart w:id="0" w:name="_GoBack"/>
       <w:bookmarkEnd w:id="0"/>
     </w:p>
     <w:p>
       <w:pPr>
-        <w:numPr>
-          <w:ilvl w:val="0"/>
-          <w:numId w:val="0"/>
-        </w:numPr>
-        <w:ind w:leftChars="0"/>
-        <w:jc w:val="left"/>
-        <w:rPr>
-          <w:rFonts w:hint="eastAsia"/>
-          <w:lang w:val="en-US" w:eastAsia="zh-CN"/>
-        </w:rPr>
-      </w:pPr>
-    </w:p>
-    <w:p>
-      <w:pPr>
-        <w:widowControl w:val="0"/>
-        <w:numPr>
-          <w:ilvl w:val="0"/>
-          <w:numId w:val="1"/>
-        </w:numPr>
-        <w:ind w:left="0" w:leftChars="0" w:firstLine="0" w:firstLineChars="0"/>
-        <w:jc w:val="left"/>
-        <w:rPr>
-          <w:rFonts w:hint="eastAsia"/>
-          <w:b/>
-          <w:bCs/>
-          <w:sz w:val="21"/>
-          <w:szCs w:val="21"/>
-          <w:lang w:val="en-US" w:eastAsia="zh-CN"/>
-        </w:rPr>
-      </w:pPr>
-      <w:r>
-        <w:rPr>
-          <w:rFonts w:hint="eastAsia"/>
-          <w:b/>
-          <w:bCs/>
-          <w:sz w:val="21"/>
-          <w:szCs w:val="21"/>
-          <w:lang w:val="en-US" w:eastAsia="zh-CN"/>
-        </w:rPr>
-        <w:t>How to use the Gemini CLI with the Shenma</w:t>
-      </w:r>
-    </w:p>
-    <w:p>
-      <w:pPr>
-        <w:widowControl w:val="0"/>
-        <w:numPr>
-          <w:ilvl w:val="0"/>
-          <w:numId w:val="0"/>
-        </w:numPr>
-        <w:jc w:val="left"/>
-        <w:rPr>
-          <w:rFonts w:hint="eastAsia"/>
-          <w:lang w:val="en-US" w:eastAsia="zh-CN"/>
-        </w:rPr>
-      </w:pPr>
-    </w:p>
-    <w:p>
-      <w:pPr>
-        <w:widowControl w:val="0"/>
-        <w:numPr>
-          <w:ilvl w:val="0"/>
-          <w:numId w:val="0"/>
-        </w:numPr>
-        <w:jc w:val="left"/>
-        <w:rPr>
-          <w:rFonts w:hint="eastAsia"/>
-          <w:lang w:val="en-US" w:eastAsia="zh-CN"/>
-        </w:rPr>
-      </w:pPr>
-      <w:r>
-        <w:rPr>
-          <w:rFonts w:hint="eastAsia"/>
-          <w:lang w:val="en-US" w:eastAsia="zh-CN"/>
-        </w:rPr>
-        <w:t>2.1 Open the VSCode, click the extension store, search for "shenma", install and log in.</w:t>
+        <w:widowControl w:val="0"/>
+        <w:numPr>
+          <w:ilvl w:val="0"/>
+          <w:numId w:val="0"/>
+        </w:numPr>
+        <w:jc w:val="left"/>
+        <w:rPr>
+          <w:rFonts w:hint="eastAsia"/>
+          <w:lang w:val="en-US" w:eastAsia="zh-CN"/>
+        </w:rPr>
+      </w:pPr>
+    </w:p>
+    <w:p>
+      <w:pPr>
+        <w:widowControl w:val="0"/>
+        <w:numPr>
+          <w:ilvl w:val="0"/>
+          <w:numId w:val="0"/>
+        </w:numPr>
+        <w:jc w:val="left"/>
+        <w:rPr>
+          <w:rFonts w:hint="eastAsia"/>
+          <w:lang w:val="en-US" w:eastAsia="zh-CN"/>
+        </w:rPr>
+      </w:pPr>
+      <w:r>
+        <w:rPr>
+          <w:rFonts w:hint="eastAsia"/>
+          <w:lang w:val="en-US" w:eastAsia="zh-CN"/>
+        </w:rPr>
+        <w:t>2.1 Open the VSCode, click the extension store, search for "costrict", install and log in.</w:t>
       </w:r>
     </w:p>
     <w:p>

</xml_diff>

<commit_message>
update: renames project from Shenma to Costrict (#12)
</commit_message>
<xml_diff>
--- a/public/docs/guide_en.docx
+++ b/public/docs/guide_en.docx
@@ -14,6 +14,17 @@
           <w:szCs w:val="28"/>
         </w:rPr>
       </w:pPr>
+      <w:r>
+        <w:rPr>
+          <w:rFonts w:hint="eastAsia" w:ascii="Arial Bold" w:hAnsi="Arial Bold" w:cs="Arial Bold"/>
+          <w:b/>
+          <w:bCs/>
+          <w:sz w:val="28"/>
+          <w:szCs w:val="28"/>
+          <w:lang w:val="en-US" w:eastAsia="zh-CN"/>
+        </w:rPr>
+        <w:t>Costrict</w:t>
+      </w:r>
       <w:r>
         <w:rPr>
           <w:rFonts w:hint="default" w:ascii="Arial Bold" w:hAnsi="Arial Bold" w:eastAsia="宋体" w:cs="Arial Bold"/>
@@ -22,7 +33,7 @@
           <w:sz w:val="28"/>
           <w:szCs w:val="28"/>
         </w:rPr>
-        <w:t>Shenma &amp; Gemini CLI User Guide</w:t>
+        <w:t xml:space="preserve"> &amp; Gemini CLI User Guide</w:t>
       </w:r>
     </w:p>
     <w:p>
@@ -410,86 +421,86 @@
         </w:rPr>
         <w:fldChar w:fldCharType="end"/>
       </w:r>
+    </w:p>
+    <w:p>
+      <w:pPr>
+        <w:numPr>
+          <w:ilvl w:val="0"/>
+          <w:numId w:val="0"/>
+        </w:numPr>
+        <w:ind w:leftChars="0"/>
+        <w:jc w:val="left"/>
+        <w:rPr>
+          <w:rFonts w:hint="eastAsia"/>
+          <w:lang w:val="en-US" w:eastAsia="zh-CN"/>
+        </w:rPr>
+      </w:pPr>
+    </w:p>
+    <w:p>
+      <w:pPr>
+        <w:widowControl w:val="0"/>
+        <w:numPr>
+          <w:ilvl w:val="0"/>
+          <w:numId w:val="1"/>
+        </w:numPr>
+        <w:ind w:left="0" w:leftChars="0" w:firstLine="0" w:firstLineChars="0"/>
+        <w:jc w:val="left"/>
+        <w:rPr>
+          <w:rFonts w:hint="eastAsia"/>
+          <w:b/>
+          <w:bCs/>
+          <w:sz w:val="21"/>
+          <w:szCs w:val="21"/>
+          <w:lang w:val="en-US" w:eastAsia="zh-CN"/>
+        </w:rPr>
+      </w:pPr>
+      <w:r>
+        <w:rPr>
+          <w:rFonts w:hint="eastAsia"/>
+          <w:b/>
+          <w:bCs/>
+          <w:sz w:val="21"/>
+          <w:szCs w:val="21"/>
+          <w:lang w:val="en-US" w:eastAsia="zh-CN"/>
+        </w:rPr>
+        <w:t>How to use the Gemini CLI with the Costrict</w:t>
+      </w:r>
       <w:bookmarkStart w:id="0" w:name="_GoBack"/>
       <w:bookmarkEnd w:id="0"/>
     </w:p>
     <w:p>
       <w:pPr>
-        <w:numPr>
-          <w:ilvl w:val="0"/>
-          <w:numId w:val="0"/>
-        </w:numPr>
-        <w:ind w:leftChars="0"/>
-        <w:jc w:val="left"/>
-        <w:rPr>
-          <w:rFonts w:hint="eastAsia"/>
-          <w:lang w:val="en-US" w:eastAsia="zh-CN"/>
-        </w:rPr>
-      </w:pPr>
-    </w:p>
-    <w:p>
-      <w:pPr>
-        <w:widowControl w:val="0"/>
-        <w:numPr>
-          <w:ilvl w:val="0"/>
-          <w:numId w:val="1"/>
-        </w:numPr>
-        <w:ind w:left="0" w:leftChars="0" w:firstLine="0" w:firstLineChars="0"/>
-        <w:jc w:val="left"/>
-        <w:rPr>
-          <w:rFonts w:hint="eastAsia"/>
-          <w:b/>
-          <w:bCs/>
-          <w:sz w:val="21"/>
-          <w:szCs w:val="21"/>
-          <w:lang w:val="en-US" w:eastAsia="zh-CN"/>
-        </w:rPr>
-      </w:pPr>
-      <w:r>
-        <w:rPr>
-          <w:rFonts w:hint="eastAsia"/>
-          <w:b/>
-          <w:bCs/>
-          <w:sz w:val="21"/>
-          <w:szCs w:val="21"/>
-          <w:lang w:val="en-US" w:eastAsia="zh-CN"/>
-        </w:rPr>
-        <w:t>How to use the Gemini CLI with the Shenma</w:t>
-      </w:r>
-    </w:p>
-    <w:p>
-      <w:pPr>
-        <w:widowControl w:val="0"/>
-        <w:numPr>
-          <w:ilvl w:val="0"/>
-          <w:numId w:val="0"/>
-        </w:numPr>
-        <w:jc w:val="left"/>
-        <w:rPr>
-          <w:rFonts w:hint="eastAsia"/>
-          <w:lang w:val="en-US" w:eastAsia="zh-CN"/>
-        </w:rPr>
-      </w:pPr>
-    </w:p>
-    <w:p>
-      <w:pPr>
-        <w:widowControl w:val="0"/>
-        <w:numPr>
-          <w:ilvl w:val="0"/>
-          <w:numId w:val="0"/>
-        </w:numPr>
-        <w:jc w:val="left"/>
-        <w:rPr>
-          <w:rFonts w:hint="eastAsia"/>
-          <w:lang w:val="en-US" w:eastAsia="zh-CN"/>
-        </w:rPr>
-      </w:pPr>
-      <w:r>
-        <w:rPr>
-          <w:rFonts w:hint="eastAsia"/>
-          <w:lang w:val="en-US" w:eastAsia="zh-CN"/>
-        </w:rPr>
-        <w:t>2.1 Open the VSCode, click the extension store, search for "shenma", install and log in.</w:t>
+        <w:widowControl w:val="0"/>
+        <w:numPr>
+          <w:ilvl w:val="0"/>
+          <w:numId w:val="0"/>
+        </w:numPr>
+        <w:jc w:val="left"/>
+        <w:rPr>
+          <w:rFonts w:hint="eastAsia"/>
+          <w:lang w:val="en-US" w:eastAsia="zh-CN"/>
+        </w:rPr>
+      </w:pPr>
+    </w:p>
+    <w:p>
+      <w:pPr>
+        <w:widowControl w:val="0"/>
+        <w:numPr>
+          <w:ilvl w:val="0"/>
+          <w:numId w:val="0"/>
+        </w:numPr>
+        <w:jc w:val="left"/>
+        <w:rPr>
+          <w:rFonts w:hint="eastAsia"/>
+          <w:lang w:val="en-US" w:eastAsia="zh-CN"/>
+        </w:rPr>
+      </w:pPr>
+      <w:r>
+        <w:rPr>
+          <w:rFonts w:hint="eastAsia"/>
+          <w:lang w:val="en-US" w:eastAsia="zh-CN"/>
+        </w:rPr>
+        <w:t>2.1 Open the VSCode, click the extension store, search for "costrict", install and log in.</w:t>
       </w:r>
     </w:p>
     <w:p>

</xml_diff>

<commit_message>
feat: replace img (#13)
</commit_message>
<xml_diff>
--- a/public/docs/guide_en.docx
+++ b/public/docs/guide_en.docx
@@ -465,73 +465,79 @@
         </w:rPr>
         <w:t>How to use the Gemini CLI with the Costrict</w:t>
       </w:r>
-      <w:bookmarkStart w:id="0" w:name="_GoBack"/>
-      <w:bookmarkEnd w:id="0"/>
-    </w:p>
-    <w:p>
-      <w:pPr>
-        <w:widowControl w:val="0"/>
-        <w:numPr>
-          <w:ilvl w:val="0"/>
-          <w:numId w:val="0"/>
-        </w:numPr>
-        <w:jc w:val="left"/>
-        <w:rPr>
-          <w:rFonts w:hint="eastAsia"/>
-          <w:lang w:val="en-US" w:eastAsia="zh-CN"/>
-        </w:rPr>
-      </w:pPr>
-    </w:p>
-    <w:p>
-      <w:pPr>
-        <w:widowControl w:val="0"/>
-        <w:numPr>
-          <w:ilvl w:val="0"/>
-          <w:numId w:val="0"/>
-        </w:numPr>
-        <w:jc w:val="left"/>
-        <w:rPr>
-          <w:rFonts w:hint="eastAsia"/>
-          <w:lang w:val="en-US" w:eastAsia="zh-CN"/>
-        </w:rPr>
-      </w:pPr>
-      <w:r>
-        <w:rPr>
-          <w:rFonts w:hint="eastAsia"/>
-          <w:lang w:val="en-US" w:eastAsia="zh-CN"/>
-        </w:rPr>
-        <w:t>2.1 Open the VSCode, click the extension store, search for "costrict", install and log in.</w:t>
-      </w:r>
-    </w:p>
-    <w:p>
-      <w:pPr>
-        <w:widowControl w:val="0"/>
-        <w:numPr>
-          <w:ilvl w:val="0"/>
-          <w:numId w:val="0"/>
-        </w:numPr>
-        <w:jc w:val="left"/>
-        <w:rPr>
-          <w:rFonts w:hint="eastAsia"/>
-          <w:lang w:val="en-US" w:eastAsia="zh-CN"/>
-        </w:rPr>
-      </w:pPr>
-    </w:p>
-    <w:p>
-      <w:pPr>
-        <w:widowControl w:val="0"/>
-        <w:numPr>
-          <w:ilvl w:val="0"/>
-          <w:numId w:val="0"/>
-        </w:numPr>
-        <w:jc w:val="left"/>
-      </w:pPr>
-      <w:r>
+    </w:p>
+    <w:p>
+      <w:pPr>
+        <w:widowControl w:val="0"/>
+        <w:numPr>
+          <w:ilvl w:val="0"/>
+          <w:numId w:val="0"/>
+        </w:numPr>
+        <w:jc w:val="left"/>
+        <w:rPr>
+          <w:rFonts w:hint="eastAsia"/>
+          <w:lang w:val="en-US" w:eastAsia="zh-CN"/>
+        </w:rPr>
+      </w:pPr>
+    </w:p>
+    <w:p>
+      <w:pPr>
+        <w:widowControl w:val="0"/>
+        <w:numPr>
+          <w:ilvl w:val="1"/>
+          <w:numId w:val="1"/>
+        </w:numPr>
+        <w:jc w:val="left"/>
+        <w:rPr>
+          <w:rFonts w:hint="eastAsia"/>
+          <w:lang w:val="en-US" w:eastAsia="zh-CN"/>
+        </w:rPr>
+      </w:pPr>
+      <w:r>
+        <w:rPr>
+          <w:rFonts w:hint="eastAsia"/>
+          <w:lang w:val="en-US" w:eastAsia="zh-CN"/>
+        </w:rPr>
+        <w:t>Open the VSCode, click the extension store, search for "costrict", install and log in.</w:t>
+      </w:r>
+    </w:p>
+    <w:p>
+      <w:pPr>
+        <w:widowControl w:val="0"/>
+        <w:numPr>
+          <w:ilvl w:val="0"/>
+          <w:numId w:val="0"/>
+        </w:numPr>
+        <w:jc w:val="left"/>
+        <w:rPr>
+          <w:rFonts w:hint="eastAsia"/>
+          <w:lang w:val="en-US" w:eastAsia="zh-CN"/>
+        </w:rPr>
+      </w:pPr>
+    </w:p>
+    <w:p>
+      <w:pPr>
+        <w:widowControl w:val="0"/>
+        <w:numPr>
+          <w:ilvl w:val="0"/>
+          <w:numId w:val="0"/>
+        </w:numPr>
+        <w:jc w:val="left"/>
+        <w:rPr>
+          <w:rFonts w:hint="eastAsia"/>
+          <w:lang w:val="en-US" w:eastAsia="zh-CN"/>
+        </w:rPr>
+      </w:pPr>
+      <w:r>
+        <w:rPr>
+          <w:rFonts w:hint="eastAsia"/>
+          <w:lang w:val="en-US" w:eastAsia="zh-CN"/>
+        </w:rPr>
         <w:drawing>
           <wp:inline distT="0" distB="0" distL="114300" distR="114300">
-            <wp:extent cx="5267325" cy="1864360"/>
-            <wp:effectExtent l="0" t="0" r="3175" b="2540"/>
-            <wp:docPr id="2" name="图片 9"/>
+            <wp:extent cx="5267325" cy="1964690"/>
+            <wp:effectExtent l="0" t="0" r="9525" b="16510"/>
+            <wp:docPr id="10" name="图片 10" descr="组 33909@1x"/>
             <wp:cNvGraphicFramePr>
               <a:graphicFrameLocks xmlns:a="http://schemas.openxmlformats.org/drawingml/2006/main" noChangeAspect="1"/>
             </wp:cNvGraphicFramePr>
@@ -539,7 +545,7 @@
               <a:graphicData uri="http://schemas.openxmlformats.org/drawingml/2006/picture">
                 <pic:pic xmlns:pic="http://schemas.openxmlformats.org/drawingml/2006/picture">
                   <pic:nvPicPr>
-                    <pic:cNvPr id="2" name="图片 9"/>
+                    <pic:cNvPr id="10" name="图片 10" descr="组 33909@1x"/>
                     <pic:cNvPicPr>
                       <a:picLocks noChangeAspect="1"/>
                     </pic:cNvPicPr>
@@ -553,15 +559,11 @@
                   <pic:spPr>
                     <a:xfrm>
                       <a:off x="0" y="0"/>
-                      <a:ext cx="5267325" cy="1864360"/>
+                      <a:ext cx="5267325" cy="1964690"/>
                     </a:xfrm>
                     <a:prstGeom prst="rect">
                       <a:avLst/>
                     </a:prstGeom>
-                    <a:noFill/>
-                    <a:ln>
-                      <a:noFill/>
-                    </a:ln>
                   </pic:spPr>
                 </pic:pic>
               </a:graphicData>
@@ -569,12 +571,54 @@
           </wp:inline>
         </w:drawing>
       </w:r>
-      <w:r>
+    </w:p>
+    <w:p>
+      <w:pPr>
+        <w:widowControl w:val="0"/>
+        <w:numPr>
+          <w:ilvl w:val="0"/>
+          <w:numId w:val="0"/>
+        </w:numPr>
+        <w:jc w:val="left"/>
+        <w:rPr>
+          <w:rFonts w:hint="eastAsia"/>
+          <w:lang w:val="en-US" w:eastAsia="zh-CN"/>
+        </w:rPr>
+      </w:pPr>
+    </w:p>
+    <w:p>
+      <w:pPr>
+        <w:widowControl w:val="0"/>
+        <w:numPr>
+          <w:ilvl w:val="0"/>
+          <w:numId w:val="0"/>
+        </w:numPr>
+        <w:jc w:val="left"/>
+      </w:pPr>
+    </w:p>
+    <w:p>
+      <w:pPr>
+        <w:widowControl w:val="0"/>
+        <w:numPr>
+          <w:ilvl w:val="0"/>
+          <w:numId w:val="0"/>
+        </w:numPr>
+        <w:jc w:val="left"/>
+        <w:rPr>
+          <w:rFonts w:hint="eastAsia" w:eastAsia="宋体"/>
+          <w:lang w:eastAsia="zh-CN"/>
+        </w:rPr>
+      </w:pPr>
+      <w:r>
+        <w:rPr>
+          <w:rFonts w:hint="eastAsia" w:eastAsia="宋体"/>
+          <w:lang w:eastAsia="zh-CN"/>
+        </w:rPr>
         <w:drawing>
           <wp:inline distT="0" distB="0" distL="114300" distR="114300">
-            <wp:extent cx="5266055" cy="2559050"/>
-            <wp:effectExtent l="0" t="0" r="4445" b="6350"/>
-            <wp:docPr id="3" name="图片 10"/>
+            <wp:extent cx="5267325" cy="2265045"/>
+            <wp:effectExtent l="0" t="0" r="9525" b="1905"/>
+            <wp:docPr id="11" name="图片 11" descr="组 33911@1x"/>
             <wp:cNvGraphicFramePr>
               <a:graphicFrameLocks xmlns:a="http://schemas.openxmlformats.org/drawingml/2006/main" noChangeAspect="1"/>
             </wp:cNvGraphicFramePr>
@@ -582,7 +626,7 @@
               <a:graphicData uri="http://schemas.openxmlformats.org/drawingml/2006/picture">
                 <pic:pic xmlns:pic="http://schemas.openxmlformats.org/drawingml/2006/picture">
                   <pic:nvPicPr>
-                    <pic:cNvPr id="3" name="图片 10"/>
+                    <pic:cNvPr id="11" name="图片 11" descr="组 33911@1x"/>
                     <pic:cNvPicPr>
                       <a:picLocks noChangeAspect="1"/>
                     </pic:cNvPicPr>
@@ -596,15 +640,11 @@
                   <pic:spPr>
                     <a:xfrm>
                       <a:off x="0" y="0"/>
-                      <a:ext cx="5266055" cy="2559050"/>
+                      <a:ext cx="5267325" cy="2265045"/>
                     </a:xfrm>
                     <a:prstGeom prst="rect">
                       <a:avLst/>
                     </a:prstGeom>
-                    <a:noFill/>
-                    <a:ln>
-                      <a:noFill/>
-                    </a:ln>
                   </pic:spPr>
                 </pic:pic>
               </a:graphicData>
@@ -621,16 +661,6 @@
           <w:numId w:val="0"/>
         </w:numPr>
         <w:jc w:val="left"/>
-      </w:pPr>
-    </w:p>
-    <w:p>
-      <w:pPr>
-        <w:widowControl w:val="0"/>
-        <w:numPr>
-          <w:ilvl w:val="0"/>
-          <w:numId w:val="0"/>
-        </w:numPr>
-        <w:jc w:val="left"/>
         <w:rPr>
           <w:rFonts w:hint="eastAsia"/>
           <w:lang w:val="en-US" w:eastAsia="zh-CN"/>
@@ -657,26 +687,16 @@
           <w:lang w:val="en-US" w:eastAsia="zh-CN"/>
         </w:rPr>
       </w:pPr>
-    </w:p>
-    <w:p>
-      <w:pPr>
-        <w:widowControl w:val="0"/>
-        <w:numPr>
-          <w:ilvl w:val="0"/>
-          <w:numId w:val="0"/>
-        </w:numPr>
-        <w:jc w:val="left"/>
-        <w:rPr>
-          <w:rFonts w:hint="eastAsia"/>
-          <w:lang w:val="en-US" w:eastAsia="zh-CN"/>
-        </w:rPr>
-      </w:pPr>
-      <w:r>
+      <w:r>
+        <w:rPr>
+          <w:rFonts w:hint="eastAsia"/>
+          <w:lang w:val="en-US" w:eastAsia="zh-CN"/>
+        </w:rPr>
         <w:drawing>
           <wp:inline distT="0" distB="0" distL="114300" distR="114300">
-            <wp:extent cx="5267325" cy="2417445"/>
-            <wp:effectExtent l="0" t="0" r="3175" b="8255"/>
-            <wp:docPr id="4" name="图片 11"/>
+            <wp:extent cx="5273675" cy="3034030"/>
+            <wp:effectExtent l="0" t="0" r="3175" b="13970"/>
+            <wp:docPr id="4" name="图片 4" descr="setting@1x"/>
             <wp:cNvGraphicFramePr>
               <a:graphicFrameLocks xmlns:a="http://schemas.openxmlformats.org/drawingml/2006/main" noChangeAspect="1"/>
             </wp:cNvGraphicFramePr>
@@ -684,7 +704,7 @@
               <a:graphicData uri="http://schemas.openxmlformats.org/drawingml/2006/picture">
                 <pic:pic xmlns:pic="http://schemas.openxmlformats.org/drawingml/2006/picture">
                   <pic:nvPicPr>
-                    <pic:cNvPr id="4" name="图片 11"/>
+                    <pic:cNvPr id="4" name="图片 4" descr="setting@1x"/>
                     <pic:cNvPicPr>
                       <a:picLocks noChangeAspect="1"/>
                     </pic:cNvPicPr>
@@ -698,15 +718,11 @@
                   <pic:spPr>
                     <a:xfrm>
                       <a:off x="0" y="0"/>
-                      <a:ext cx="5267325" cy="2417445"/>
+                      <a:ext cx="5273675" cy="3034030"/>
                     </a:xfrm>
                     <a:prstGeom prst="rect">
                       <a:avLst/>
                     </a:prstGeom>
-                    <a:noFill/>
-                    <a:ln>
-                      <a:noFill/>
-                    </a:ln>
                   </pic:spPr>
                 </pic:pic>
               </a:graphicData>
@@ -714,6 +730,22 @@
           </wp:inline>
         </w:drawing>
       </w:r>
+      <w:bookmarkStart w:id="0" w:name="_GoBack"/>
+      <w:bookmarkEnd w:id="0"/>
+    </w:p>
+    <w:p>
+      <w:pPr>
+        <w:widowControl w:val="0"/>
+        <w:numPr>
+          <w:ilvl w:val="0"/>
+          <w:numId w:val="0"/>
+        </w:numPr>
+        <w:jc w:val="left"/>
+        <w:rPr>
+          <w:rFonts w:hint="eastAsia" w:eastAsia="宋体"/>
+          <w:lang w:val="en-US" w:eastAsia="zh-CN"/>
+        </w:rPr>
+      </w:pPr>
     </w:p>
     <w:p>
       <w:pPr>
@@ -824,7 +856,7 @@
 <w:numbering xmlns:wpc="http://schemas.microsoft.com/office/word/2010/wordprocessingCanvas" xmlns:mc="http://schemas.openxmlformats.org/markup-compatibility/2006" xmlns:o="urn:schemas-microsoft-com:office:office" xmlns:r="http://schemas.openxmlformats.org/officeDocument/2006/relationships" xmlns:m="http://schemas.openxmlformats.org/officeDocument/2006/math" xmlns:v="urn:schemas-microsoft-com:vml" xmlns:wp14="http://schemas.microsoft.com/office/word/2010/wordprocessingDrawing" xmlns:wp="http://schemas.openxmlformats.org/drawingml/2006/wordprocessingDrawing" xmlns:w10="urn:schemas-microsoft-com:office:word" xmlns:w="http://schemas.openxmlformats.org/wordprocessingml/2006/main" xmlns:w14="http://schemas.microsoft.com/office/word/2010/wordml" xmlns:wpg="http://schemas.microsoft.com/office/word/2010/wordprocessingGroup" xmlns:wpi="http://schemas.microsoft.com/office/word/2010/wordprocessingInk" xmlns:wne="http://schemas.microsoft.com/office/word/2006/wordml" xmlns:wps="http://schemas.microsoft.com/office/word/2010/wordprocessingShape" xmlns:wpsCustomData="http://www.wps.cn/officeDocument/2013/wpsCustomData" mc:Ignorable="w14 wp14">
   <w:abstractNum w:abstractNumId="0">
     <w:nsid w:val="DFEE5D0B"/>
-    <w:multiLevelType w:val="singleLevel"/>
+    <w:multiLevelType w:val="multilevel"/>
     <w:tmpl w:val="DFEE5D0B"/>
     <w:lvl w:ilvl="0" w:tentative="0">
       <w:start w:val="1"/>
@@ -832,6 +864,110 @@
       <w:suff w:val="space"/>
       <w:lvlText w:val="%1."/>
       <w:lvlJc w:val="left"/>
+    </w:lvl>
+    <w:lvl w:ilvl="1" w:tentative="0">
+      <w:start w:val="1"/>
+      <w:numFmt w:val="decimal"/>
+      <w:suff w:val="space"/>
+      <w:lvlText w:val="%1.%2"/>
+      <w:lvlJc w:val="left"/>
+      <w:pPr>
+        <w:ind w:left="0" w:leftChars="0" w:firstLine="0" w:firstLineChars="0"/>
+      </w:pPr>
+      <w:rPr>
+        <w:rFonts w:hint="default"/>
+      </w:rPr>
+    </w:lvl>
+    <w:lvl w:ilvl="2" w:tentative="0">
+      <w:start w:val="1"/>
+      <w:numFmt w:val="decimal"/>
+      <w:suff w:val="space"/>
+      <w:lvlText w:val="%1.%2.%3"/>
+      <w:lvlJc w:val="left"/>
+      <w:pPr>
+        <w:ind w:left="0" w:leftChars="0" w:firstLine="0" w:firstLineChars="0"/>
+      </w:pPr>
+      <w:rPr>
+        <w:rFonts w:hint="default"/>
+      </w:rPr>
+    </w:lvl>
+    <w:lvl w:ilvl="3" w:tentative="0">
+      <w:start w:val="1"/>
+      <w:numFmt w:val="decimal"/>
+      <w:suff w:val="space"/>
+      <w:lvlText w:val="%1.%2.%3.%4"/>
+      <w:lvlJc w:val="left"/>
+      <w:pPr>
+        <w:ind w:left="0" w:leftChars="0" w:firstLine="0" w:firstLineChars="0"/>
+      </w:pPr>
+      <w:rPr>
+        <w:rFonts w:hint="default"/>
+      </w:rPr>
+    </w:lvl>
+    <w:lvl w:ilvl="4" w:tentative="0">
+      <w:start w:val="1"/>
+      <w:numFmt w:val="decimal"/>
+      <w:suff w:val="space"/>
+      <w:lvlText w:val="%1.%2.%3.%4.%5"/>
+      <w:lvlJc w:val="left"/>
+      <w:pPr>
+        <w:ind w:left="0" w:leftChars="0" w:firstLine="0" w:firstLineChars="0"/>
+      </w:pPr>
+      <w:rPr>
+        <w:rFonts w:hint="default"/>
+      </w:rPr>
+    </w:lvl>
+    <w:lvl w:ilvl="5" w:tentative="0">
+      <w:start w:val="1"/>
+      <w:numFmt w:val="decimal"/>
+      <w:suff w:val="space"/>
+      <w:lvlText w:val="%1.%2.%3.%4.%5.%6"/>
+      <w:lvlJc w:val="left"/>
+      <w:pPr>
+        <w:ind w:left="0" w:leftChars="0" w:firstLine="0" w:firstLineChars="0"/>
+      </w:pPr>
+      <w:rPr>
+        <w:rFonts w:hint="default"/>
+      </w:rPr>
+    </w:lvl>
+    <w:lvl w:ilvl="6" w:tentative="0">
+      <w:start w:val="1"/>
+      <w:numFmt w:val="decimal"/>
+      <w:suff w:val="space"/>
+      <w:lvlText w:val="%1.%2.%3.%4.%5.%6.%7"/>
+      <w:lvlJc w:val="left"/>
+      <w:pPr>
+        <w:ind w:left="0" w:leftChars="0" w:firstLine="0" w:firstLineChars="0"/>
+      </w:pPr>
+      <w:rPr>
+        <w:rFonts w:hint="default"/>
+      </w:rPr>
+    </w:lvl>
+    <w:lvl w:ilvl="7" w:tentative="0">
+      <w:start w:val="1"/>
+      <w:numFmt w:val="decimal"/>
+      <w:suff w:val="space"/>
+      <w:lvlText w:val="%1.%2.%3.%4.%5.%6.%7.%8"/>
+      <w:lvlJc w:val="left"/>
+      <w:pPr>
+        <w:ind w:left="0" w:leftChars="0" w:firstLine="0" w:firstLineChars="0"/>
+      </w:pPr>
+      <w:rPr>
+        <w:rFonts w:hint="default"/>
+      </w:rPr>
+    </w:lvl>
+    <w:lvl w:ilvl="8" w:tentative="0">
+      <w:start w:val="1"/>
+      <w:numFmt w:val="decimal"/>
+      <w:suff w:val="space"/>
+      <w:lvlText w:val="%1.%2.%3.%4.%5.%6.%7.%8.%9"/>
+      <w:lvlJc w:val="left"/>
+      <w:pPr>
+        <w:ind w:left="0" w:leftChars="0" w:firstLine="0" w:firstLineChars="0"/>
+      </w:pPr>
+      <w:rPr>
+        <w:rFonts w:hint="default"/>
+      </w:rPr>
     </w:lvl>
   </w:abstractNum>
   <w:num w:numId="1">
@@ -936,8 +1072,8 @@
     <w:lsdException w:unhideWhenUsed="0" w:uiPriority="0" w:semiHidden="0" w:name="Body Text Indent 2"/>
     <w:lsdException w:unhideWhenUsed="0" w:uiPriority="0" w:semiHidden="0" w:name="Body Text Indent 3"/>
     <w:lsdException w:unhideWhenUsed="0" w:uiPriority="0" w:semiHidden="0" w:name="Block Text"/>
-    <w:lsdException w:unhideWhenUsed="0" w:uiPriority="0" w:semiHidden="0" w:name="Hyperlink"/>
-    <w:lsdException w:unhideWhenUsed="0" w:uiPriority="0" w:semiHidden="0" w:name="FollowedHyperlink"/>
+    <w:lsdException w:qFormat="1" w:unhideWhenUsed="0" w:uiPriority="0" w:semiHidden="0" w:name="Hyperlink"/>
+    <w:lsdException w:qFormat="1" w:unhideWhenUsed="0" w:uiPriority="0" w:semiHidden="0" w:name="FollowedHyperlink"/>
     <w:lsdException w:qFormat="1" w:unhideWhenUsed="0" w:uiPriority="0" w:semiHidden="0" w:name="Strong"/>
     <w:lsdException w:qFormat="1" w:unhideWhenUsed="0" w:uiPriority="0" w:semiHidden="0" w:name="Emphasis"/>
     <w:lsdException w:unhideWhenUsed="0" w:uiPriority="0" w:semiHidden="0" w:name="Document Map"/>
@@ -954,7 +1090,7 @@
     <w:lsdException w:unhideWhenUsed="0" w:uiPriority="0" w:semiHidden="0" w:name="HTML Sample"/>
     <w:lsdException w:unhideWhenUsed="0" w:uiPriority="0" w:semiHidden="0" w:name="HTML Typewriter"/>
     <w:lsdException w:unhideWhenUsed="0" w:uiPriority="0" w:semiHidden="0" w:name="HTML Variable"/>
-    <w:lsdException w:unhideWhenUsed="0" w:uiPriority="0" w:name="Normal Table"/>
+    <w:lsdException w:qFormat="1" w:unhideWhenUsed="0" w:uiPriority="0" w:name="Normal Table"/>
     <w:lsdException w:unhideWhenUsed="0" w:uiPriority="0" w:semiHidden="0" w:name="annotation subject"/>
     <w:lsdException w:unhideWhenUsed="0" w:uiPriority="0" w:semiHidden="0" w:name="Table Simple 1"/>
     <w:lsdException w:unhideWhenUsed="0" w:uiPriority="0" w:semiHidden="0" w:name="Table Simple 2"/>
@@ -1179,6 +1315,7 @@
   <w:style w:type="table" w:default="1" w:styleId="5">
     <w:name w:val="Normal Table"/>
     <w:semiHidden/>
+    <w:qFormat/>
     <w:uiPriority w:val="0"/>
     <w:tblPr>
       <w:tblCellMar>
@@ -1192,6 +1329,7 @@
   <w:style w:type="character" w:styleId="7">
     <w:name w:val="FollowedHyperlink"/>
     <w:basedOn w:val="6"/>
+    <w:qFormat/>
     <w:uiPriority w:val="0"/>
     <w:rPr>
       <w:color w:val="800080"/>
@@ -1201,6 +1339,7 @@
   <w:style w:type="character" w:styleId="8">
     <w:name w:val="Hyperlink"/>
     <w:basedOn w:val="6"/>
+    <w:qFormat/>
     <w:uiPriority w:val="0"/>
     <w:rPr>
       <w:color w:val="0000FF"/>

</xml_diff>